<commit_message>
added performance compare script and plot
</commit_message>
<xml_diff>
--- a/statefarm/Submission/Summary.docx
+++ b/statefarm/Submission/Summary.docx
@@ -23,43 +23,43 @@
         <w:t>: emprically best performance, no categorical data encoding needed( works with categorical data well), deals with missing data well,</w:t>
       </w:r>
       <w:r>
-        <w:t xml:space="preserve"> auto feature selection dealing well with non-informative predictors,</w:t>
-      </w:r>
-      <w:r>
-        <w:t xml:space="preserve"> no need to centering and scaling data</w:t>
-      </w:r>
-    </w:p>
-    <w:p>
-      <w:r>
-        <w:t>Disadvantages</w:t>
-      </w:r>
-      <w:r>
-        <w:t>: less interpretable, more parameters to be tuned, slower to train</w:t>
-      </w:r>
-      <w:r>
-        <w:t>, not stable if collinearity exists</w:t>
-      </w:r>
-    </w:p>
-    <w:p/>
-    <w:p>
-      <w:r>
-        <w:t>Lasso Regularized Ordinary Linear Regression</w:t>
-      </w:r>
-    </w:p>
-    <w:p>
-      <w:r>
-        <w:t>Advantages</w:t>
-      </w:r>
-      <w:r>
-        <w:t xml:space="preserve">: </w:t>
-      </w:r>
-      <w:r>
-        <w:t xml:space="preserve"> higly interpret</w:t>
+        <w:t xml:space="preserve"> auto feature s</w:t>
       </w:r>
       <w:bookmarkStart w:id="0" w:name="_GoBack"/>
       <w:bookmarkEnd w:id="0"/>
       <w:r>
-        <w:t>able, auto feature selection, quicker to train</w:t>
+        <w:t>election dealing well with non-informative predictors,</w:t>
+      </w:r>
+      <w:r>
+        <w:t xml:space="preserve"> no need to centering and scaling data</w:t>
+      </w:r>
+    </w:p>
+    <w:p>
+      <w:r>
+        <w:t>Disadvantages</w:t>
+      </w:r>
+      <w:r>
+        <w:t>: less interpretable, more parameters to be tuned, slower to train</w:t>
+      </w:r>
+      <w:r>
+        <w:t>, not stable if collinearity exists</w:t>
+      </w:r>
+    </w:p>
+    <w:p/>
+    <w:p>
+      <w:r>
+        <w:t>Lasso Regularized Ordinary Linear Regression</w:t>
+      </w:r>
+    </w:p>
+    <w:p>
+      <w:r>
+        <w:t>Advantages</w:t>
+      </w:r>
+      <w:r>
+        <w:t xml:space="preserve">: </w:t>
+      </w:r>
+      <w:r>
+        <w:t xml:space="preserve"> higly interpretable, auto feature selection, quicker to train</w:t>
       </w:r>
       <w:r>
         <w:t xml:space="preserve"> using the XTX beta hat formula</w:t>
@@ -90,17 +90,59 @@
     </w:p>
     <w:p>
       <w:r>
-        <w:t>Parameter tuning vs</w:t>
-      </w:r>
-    </w:p>
-    <w:p>
-      <w:r>
         <w:t>Training/ Fitting vs</w:t>
       </w:r>
     </w:p>
     <w:p>
       <w:r>
         <w:t>Predicting vs</w:t>
+      </w:r>
+    </w:p>
+    <w:p>
+      <w:r>
+        <w:t>RMSE vs training size</w:t>
+      </w:r>
+    </w:p>
+    <w:p>
+      <w:r>
+        <w:rPr>
+          <w:noProof/>
+        </w:rPr>
+        <w:drawing>
+          <wp:inline distT="0" distB="0" distL="0" distR="0" wp14:anchorId="65D39F04" wp14:editId="1268BEBB">
+            <wp:extent cx="5943600" cy="2100580"/>
+            <wp:effectExtent l="0" t="0" r="0" b="0"/>
+            <wp:docPr id="1" name="Picture 1"/>
+            <wp:cNvGraphicFramePr>
+              <a:graphicFrameLocks xmlns:a="http://schemas.openxmlformats.org/drawingml/2006/main" noChangeAspect="1"/>
+            </wp:cNvGraphicFramePr>
+            <a:graphic xmlns:a="http://schemas.openxmlformats.org/drawingml/2006/main">
+              <a:graphicData uri="http://schemas.openxmlformats.org/drawingml/2006/picture">
+                <pic:pic xmlns:pic="http://schemas.openxmlformats.org/drawingml/2006/picture">
+                  <pic:nvPicPr>
+                    <pic:cNvPr id="1" name=""/>
+                    <pic:cNvPicPr/>
+                  </pic:nvPicPr>
+                  <pic:blipFill>
+                    <a:blip r:embed="rId4"/>
+                    <a:stretch>
+                      <a:fillRect/>
+                    </a:stretch>
+                  </pic:blipFill>
+                  <pic:spPr>
+                    <a:xfrm>
+                      <a:off x="0" y="0"/>
+                      <a:ext cx="5943600" cy="2100580"/>
+                    </a:xfrm>
+                    <a:prstGeom prst="rect">
+                      <a:avLst/>
+                    </a:prstGeom>
+                  </pic:spPr>
+                </pic:pic>
+              </a:graphicData>
+            </a:graphic>
+          </wp:inline>
+        </w:drawing>
       </w:r>
     </w:p>
     <w:p/>

</xml_diff>